<commit_message>
update word doc for case
</commit_message>
<xml_diff>
--- a/HeroesOfPymoli/Heroes of Pymoli.docx
+++ b/HeroesOfPymoli/Heroes of Pymoli.docx
@@ -6,17 +6,15 @@
       <w:pPr>
         <w:rPr>
           <w:rFonts w:ascii="Biome Light" w:hAnsi="Biome Light" w:cs="Biome Light"/>
+          <w:sz w:val="28"/>
+          <w:szCs w:val="28"/>
         </w:rPr>
       </w:pPr>
       <w:r>
         <w:rPr>
           <w:rFonts w:ascii="Biome Light" w:hAnsi="Biome Light" w:cs="Biome Light"/>
-        </w:rPr>
-        <w:t>#</w:t>
-      </w:r>
-      <w:r>
-        <w:rPr>
-          <w:rFonts w:ascii="Biome Light" w:hAnsi="Biome Light" w:cs="Biome Light"/>
+          <w:sz w:val="28"/>
+          <w:szCs w:val="28"/>
         </w:rPr>
         <w:t xml:space="preserve">Heroes of </w:t>
       </w:r>
@@ -24,63 +22,12 @@
       <w:r>
         <w:rPr>
           <w:rFonts w:ascii="Biome Light" w:hAnsi="Biome Light" w:cs="Biome Light"/>
+          <w:sz w:val="28"/>
+          <w:szCs w:val="28"/>
         </w:rPr>
         <w:t>Pymoli</w:t>
       </w:r>
       <w:proofErr w:type="spellEnd"/>
-    </w:p>
-    <w:p>
-      <w:pPr>
-        <w:rPr>
-          <w:rFonts w:ascii="Biome Light" w:hAnsi="Biome Light" w:cs="Biome Light"/>
-        </w:rPr>
-      </w:pPr>
-      <w:r>
-        <w:rPr>
-          <w:rFonts w:ascii="Biome Light" w:hAnsi="Biome Light" w:cs="Biome Light"/>
-        </w:rPr>
-        <w:t>##Pandas Case</w:t>
-      </w:r>
-    </w:p>
-    <w:p>
-      <w:pPr>
-        <w:rPr>
-          <w:rFonts w:ascii="Biome Light" w:hAnsi="Biome Light" w:cs="Biome Light"/>
-        </w:rPr>
-      </w:pPr>
-    </w:p>
-    <w:p>
-      <w:pPr>
-        <w:rPr>
-          <w:rFonts w:ascii="Biome Light" w:hAnsi="Biome Light" w:cs="Biome Light"/>
-          <w:sz w:val="28"/>
-          <w:szCs w:val="28"/>
-        </w:rPr>
-      </w:pPr>
-      <w:r>
-        <w:rPr>
-          <w:rFonts w:ascii="Biome Light" w:hAnsi="Biome Light" w:cs="Biome Light"/>
-          <w:sz w:val="28"/>
-          <w:szCs w:val="28"/>
-        </w:rPr>
-        <w:t>#</w:t>
-      </w:r>
-      <w:r>
-        <w:rPr>
-          <w:rFonts w:ascii="Biome Light" w:hAnsi="Biome Light" w:cs="Biome Light"/>
-          <w:sz w:val="28"/>
-          <w:szCs w:val="28"/>
-        </w:rPr>
-        <w:t>#</w:t>
-      </w:r>
-      <w:r>
-        <w:rPr>
-          <w:rFonts w:ascii="Biome Light" w:hAnsi="Biome Light" w:cs="Biome Light"/>
-          <w:sz w:val="28"/>
-          <w:szCs w:val="28"/>
-        </w:rPr>
-        <w:t>Raw Data</w:t>
-      </w:r>
     </w:p>
     <w:p>
       <w:pPr>
@@ -125,15 +72,7 @@
           <w:sz w:val="24"/>
           <w:szCs w:val="24"/>
         </w:rPr>
-        <w:t>Total Number of Players</w:t>
-      </w:r>
-      <w:r>
-        <w:rPr>
-          <w:rFonts w:ascii="Biome Light" w:eastAsia="Times New Roman" w:hAnsi="Biome Light" w:cs="Biome Light"/>
-          <w:sz w:val="24"/>
-          <w:szCs w:val="24"/>
-        </w:rPr>
-        <w:t>: 576 players</w:t>
+        <w:t>Total Number of Players: 576 players</w:t>
       </w:r>
     </w:p>
     <w:p>
@@ -257,19 +196,22 @@
         <w:pStyle w:val="ListParagraph"/>
         <w:numPr>
           <w:ilvl w:val="0"/>
-          <w:numId w:val="2"/>
+          <w:numId w:val="9"/>
         </w:numPr>
         <w:spacing w:before="100" w:beforeAutospacing="1" w:after="100" w:afterAutospacing="1" w:line="240" w:lineRule="auto"/>
         <w:outlineLvl w:val="2"/>
         <w:rPr>
           <w:rFonts w:ascii="Biome Light" w:eastAsia="Times New Roman" w:hAnsi="Biome Light" w:cs="Biome Light"/>
-          <w:b/>
-          <w:bCs/>
           <w:sz w:val="24"/>
           <w:szCs w:val="24"/>
         </w:rPr>
       </w:pPr>
       <w:r>
+        <w:rPr>
+          <w:noProof/>
+          <w:sz w:val="24"/>
+          <w:szCs w:val="24"/>
+        </w:rPr>
         <w:drawing>
           <wp:anchor distT="0" distB="0" distL="114300" distR="114300" simplePos="0" relativeHeight="251658240" behindDoc="1" locked="0" layoutInCell="1" allowOverlap="1" wp14:anchorId="3FB6A8F9" wp14:editId="4F656956">
             <wp:simplePos x="0" y="0"/>
@@ -331,14 +273,56 @@
       <w:r>
         <w:rPr>
           <w:rFonts w:ascii="Biome Light" w:eastAsia="Times New Roman" w:hAnsi="Biome Light" w:cs="Biome Light"/>
-          <w:b/>
-          <w:bCs/>
           <w:sz w:val="24"/>
           <w:szCs w:val="24"/>
         </w:rPr>
-        <w:t xml:space="preserve">Form this chart we can </w:t>
+        <w:t>F</w:t>
       </w:r>
       <w:r>
+        <w:rPr>
+          <w:rFonts w:ascii="Biome Light" w:eastAsia="Times New Roman" w:hAnsi="Biome Light" w:cs="Biome Light"/>
+          <w:sz w:val="24"/>
+          <w:szCs w:val="24"/>
+        </w:rPr>
+        <w:t>ro</w:t>
+      </w:r>
+      <w:r>
+        <w:rPr>
+          <w:rFonts w:ascii="Biome Light" w:eastAsia="Times New Roman" w:hAnsi="Biome Light" w:cs="Biome Light"/>
+          <w:sz w:val="24"/>
+          <w:szCs w:val="24"/>
+        </w:rPr>
+        <w:t xml:space="preserve">m this chart we can </w:t>
+      </w:r>
+      <w:r>
+        <w:rPr>
+          <w:rFonts w:ascii="Biome Light" w:eastAsia="Times New Roman" w:hAnsi="Biome Light" w:cs="Biome Light"/>
+          <w:sz w:val="24"/>
+          <w:szCs w:val="24"/>
+        </w:rPr>
+        <w:t xml:space="preserve">with accuracy say that the male players represent </w:t>
+      </w:r>
+      <w:r>
+        <w:rPr>
+          <w:rFonts w:ascii="Biome Light" w:eastAsia="Times New Roman" w:hAnsi="Biome Light" w:cs="Biome Light"/>
+          <w:sz w:val="24"/>
+          <w:szCs w:val="24"/>
+        </w:rPr>
+        <w:t>most of</w:t>
+      </w:r>
+      <w:r>
+        <w:rPr>
+          <w:rFonts w:ascii="Biome Light" w:eastAsia="Times New Roman" w:hAnsi="Biome Light" w:cs="Biome Light"/>
+          <w:sz w:val="24"/>
+          <w:szCs w:val="24"/>
+        </w:rPr>
+        <w:t xml:space="preserve"> the participants</w:t>
+      </w:r>
+    </w:p>
+    <w:p>
+      <w:pPr>
+        <w:spacing w:before="100" w:beforeAutospacing="1" w:after="100" w:afterAutospacing="1" w:line="240" w:lineRule="auto"/>
+        <w:outlineLvl w:val="2"/>
         <w:rPr>
           <w:rFonts w:ascii="Biome Light" w:eastAsia="Times New Roman" w:hAnsi="Biome Light" w:cs="Biome Light"/>
           <w:b/>
@@ -346,10 +330,12 @@
           <w:sz w:val="24"/>
           <w:szCs w:val="24"/>
         </w:rPr>
-        <w:t xml:space="preserve">with accuracy say that the male players represent </w:t>
-      </w:r>
-      <w:proofErr w:type="gramStart"/>
-      <w:r>
+      </w:pPr>
+    </w:p>
+    <w:p>
+      <w:pPr>
+        <w:spacing w:before="100" w:beforeAutospacing="1" w:after="100" w:afterAutospacing="1" w:line="240" w:lineRule="auto"/>
+        <w:outlineLvl w:val="2"/>
         <w:rPr>
           <w:rFonts w:ascii="Biome Light" w:eastAsia="Times New Roman" w:hAnsi="Biome Light" w:cs="Biome Light"/>
           <w:b/>
@@ -357,10 +343,35 @@
           <w:sz w:val="24"/>
           <w:szCs w:val="24"/>
         </w:rPr>
-        <w:t>a majority of</w:t>
+      </w:pPr>
+    </w:p>
+    <w:p>
+      <w:pPr>
+        <w:spacing w:before="100" w:beforeAutospacing="1" w:after="100" w:afterAutospacing="1" w:line="240" w:lineRule="auto"/>
+        <w:outlineLvl w:val="2"/>
+        <w:rPr>
+          <w:rFonts w:ascii="Biome Light" w:eastAsia="Times New Roman" w:hAnsi="Biome Light" w:cs="Biome Light"/>
+          <w:b/>
+          <w:bCs/>
+          <w:sz w:val="28"/>
+          <w:szCs w:val="28"/>
+        </w:rPr>
+      </w:pPr>
+      <w:r>
+        <w:rPr>
+          <w:rFonts w:ascii="Biome Light" w:eastAsia="Times New Roman" w:hAnsi="Biome Light" w:cs="Biome Light"/>
+          <w:b/>
+          <w:bCs/>
+          <w:sz w:val="28"/>
+          <w:szCs w:val="28"/>
+        </w:rPr>
+        <w:t>Purchasing Analysis (Gender)</w:t>
       </w:r>
-      <w:proofErr w:type="gramEnd"/>
-      <w:r>
+    </w:p>
+    <w:p>
+      <w:pPr>
+        <w:spacing w:before="100" w:beforeAutospacing="1" w:after="100" w:afterAutospacing="1" w:line="240" w:lineRule="auto"/>
+        <w:outlineLvl w:val="2"/>
         <w:rPr>
           <w:rFonts w:ascii="Biome Light" w:eastAsia="Times New Roman" w:hAnsi="Biome Light" w:cs="Biome Light"/>
           <w:b/>
@@ -368,81 +379,11 @@
           <w:sz w:val="24"/>
           <w:szCs w:val="24"/>
         </w:rPr>
-        <w:t xml:space="preserve"> the participants</w:t>
-      </w:r>
-    </w:p>
-    <w:p>
-      <w:pPr>
-        <w:spacing w:before="100" w:beforeAutospacing="1" w:after="100" w:afterAutospacing="1" w:line="240" w:lineRule="auto"/>
-        <w:outlineLvl w:val="2"/>
-        <w:rPr>
-          <w:rFonts w:ascii="Biome Light" w:eastAsia="Times New Roman" w:hAnsi="Biome Light" w:cs="Biome Light"/>
-          <w:b/>
-          <w:bCs/>
-          <w:sz w:val="24"/>
-          <w:szCs w:val="24"/>
-        </w:rPr>
-      </w:pPr>
-    </w:p>
-    <w:p>
-      <w:pPr>
-        <w:spacing w:before="100" w:beforeAutospacing="1" w:after="100" w:afterAutospacing="1" w:line="240" w:lineRule="auto"/>
-        <w:outlineLvl w:val="2"/>
-        <w:rPr>
-          <w:rFonts w:ascii="Biome Light" w:eastAsia="Times New Roman" w:hAnsi="Biome Light" w:cs="Biome Light"/>
-          <w:b/>
-          <w:bCs/>
-          <w:sz w:val="24"/>
-          <w:szCs w:val="24"/>
-        </w:rPr>
-      </w:pPr>
-    </w:p>
-    <w:p>
-      <w:pPr>
-        <w:spacing w:before="100" w:beforeAutospacing="1" w:after="100" w:afterAutospacing="1" w:line="240" w:lineRule="auto"/>
-        <w:outlineLvl w:val="2"/>
-        <w:rPr>
-          <w:rFonts w:ascii="Biome Light" w:eastAsia="Times New Roman" w:hAnsi="Biome Light" w:cs="Biome Light"/>
-          <w:b/>
-          <w:bCs/>
-          <w:sz w:val="28"/>
-          <w:szCs w:val="28"/>
-        </w:rPr>
       </w:pPr>
       <w:r>
         <w:rPr>
-          <w:rFonts w:ascii="Biome Light" w:eastAsia="Times New Roman" w:hAnsi="Biome Light" w:cs="Biome Light"/>
-          <w:b/>
-          <w:bCs/>
-          <w:sz w:val="28"/>
-          <w:szCs w:val="28"/>
-        </w:rPr>
-        <w:t>P</w:t>
-      </w:r>
-      <w:r>
-        <w:rPr>
-          <w:rFonts w:ascii="Biome Light" w:eastAsia="Times New Roman" w:hAnsi="Biome Light" w:cs="Biome Light"/>
-          <w:b/>
-          <w:bCs/>
-          <w:sz w:val="28"/>
-          <w:szCs w:val="28"/>
-        </w:rPr>
-        <w:t>urchasing Analysis (Gender)</w:t>
-      </w:r>
-    </w:p>
-    <w:p>
-      <w:pPr>
-        <w:spacing w:before="100" w:beforeAutospacing="1" w:after="100" w:afterAutospacing="1" w:line="240" w:lineRule="auto"/>
-        <w:outlineLvl w:val="2"/>
-        <w:rPr>
-          <w:rFonts w:ascii="Biome Light" w:eastAsia="Times New Roman" w:hAnsi="Biome Light" w:cs="Biome Light"/>
-          <w:b/>
-          <w:bCs/>
-          <w:sz w:val="24"/>
-          <w:szCs w:val="24"/>
-        </w:rPr>
-      </w:pPr>
-      <w:r>
+          <w:noProof/>
+        </w:rPr>
         <w:drawing>
           <wp:inline distT="0" distB="0" distL="0" distR="0" wp14:anchorId="5D57BCEC" wp14:editId="44795217">
             <wp:extent cx="5843730" cy="1126541"/>
@@ -482,12 +423,15 @@
     </w:p>
     <w:p>
       <w:pPr>
+        <w:pStyle w:val="ListParagraph"/>
+        <w:numPr>
+          <w:ilvl w:val="0"/>
+          <w:numId w:val="6"/>
+        </w:numPr>
         <w:spacing w:before="100" w:beforeAutospacing="1" w:after="100" w:afterAutospacing="1" w:line="240" w:lineRule="auto"/>
         <w:outlineLvl w:val="2"/>
         <w:rPr>
           <w:rFonts w:ascii="Biome Light" w:eastAsia="Times New Roman" w:hAnsi="Biome Light" w:cs="Biome Light"/>
-          <w:b/>
-          <w:bCs/>
           <w:sz w:val="24"/>
           <w:szCs w:val="24"/>
         </w:rPr>
@@ -495,8 +439,6 @@
       <w:r>
         <w:rPr>
           <w:rFonts w:ascii="Biome Light" w:eastAsia="Times New Roman" w:hAnsi="Biome Light" w:cs="Biome Light"/>
-          <w:b/>
-          <w:bCs/>
           <w:sz w:val="24"/>
           <w:szCs w:val="24"/>
         </w:rPr>
@@ -505,16 +447,27 @@
     </w:p>
     <w:p>
       <w:pPr>
+        <w:pStyle w:val="ListParagraph"/>
+        <w:numPr>
+          <w:ilvl w:val="0"/>
+          <w:numId w:val="6"/>
+        </w:numPr>
         <w:spacing w:before="100" w:beforeAutospacing="1" w:after="100" w:afterAutospacing="1" w:line="240" w:lineRule="auto"/>
         <w:outlineLvl w:val="2"/>
         <w:rPr>
           <w:rFonts w:ascii="Biome Light" w:eastAsia="Times New Roman" w:hAnsi="Biome Light" w:cs="Biome Light"/>
-          <w:b/>
-          <w:bCs/>
           <w:sz w:val="24"/>
           <w:szCs w:val="24"/>
         </w:rPr>
       </w:pPr>
+      <w:r>
+        <w:rPr>
+          <w:rFonts w:ascii="Biome Light" w:eastAsia="Times New Roman" w:hAnsi="Biome Light" w:cs="Biome Light"/>
+          <w:sz w:val="24"/>
+          <w:szCs w:val="24"/>
+        </w:rPr>
+        <w:t>Female and other / Non-Disclosed players have a lower purchase count but are spending more per purchase</w:t>
+      </w:r>
     </w:p>
     <w:p>
       <w:pPr>
@@ -550,9 +503,11 @@
         </w:rPr>
       </w:pPr>
       <w:r>
-        <w:lastRenderedPageBreak/>
+        <w:rPr>
+          <w:noProof/>
+        </w:rPr>
         <w:drawing>
-          <wp:inline distT="0" distB="0" distL="0" distR="0" wp14:anchorId="1E9CE6AE" wp14:editId="16CBA5E6">
+          <wp:inline distT="0" distB="0" distL="0" distR="0" wp14:anchorId="1E9CE6AE" wp14:editId="344F66DC">
             <wp:extent cx="1939859" cy="1688246"/>
             <wp:effectExtent l="0" t="0" r="3810" b="7620"/>
             <wp:docPr id="4" name="Picture 4"/>
@@ -596,8 +551,11 @@
         <w:t xml:space="preserve"> </w:t>
       </w:r>
       <w:r>
+        <w:rPr>
+          <w:noProof/>
+        </w:rPr>
         <w:drawing>
-          <wp:inline distT="0" distB="0" distL="0" distR="0" wp14:anchorId="111901F5" wp14:editId="6894EED7">
+          <wp:inline distT="0" distB="0" distL="0" distR="0" wp14:anchorId="111901F5" wp14:editId="50338EB3">
             <wp:extent cx="4245747" cy="1692402"/>
             <wp:effectExtent l="0" t="0" r="2540" b="3175"/>
             <wp:docPr id="5" name="Picture 5"/>
@@ -620,7 +578,7 @@
                   <pic:spPr>
                     <a:xfrm>
                       <a:off x="0" y="0"/>
-                      <a:ext cx="4294876" cy="1711985"/>
+                      <a:ext cx="4245747" cy="1692402"/>
                     </a:xfrm>
                     <a:prstGeom prst="rect">
                       <a:avLst/>
@@ -635,6 +593,55 @@
     </w:p>
     <w:p>
       <w:pPr>
+        <w:pStyle w:val="ListParagraph"/>
+        <w:numPr>
+          <w:ilvl w:val="0"/>
+          <w:numId w:val="11"/>
+        </w:numPr>
+        <w:spacing w:before="100" w:beforeAutospacing="1" w:after="100" w:afterAutospacing="1" w:line="240" w:lineRule="auto"/>
+        <w:outlineLvl w:val="2"/>
+        <w:rPr>
+          <w:rFonts w:ascii="Biome Light" w:eastAsia="Times New Roman" w:hAnsi="Biome Light" w:cs="Biome Light"/>
+          <w:sz w:val="24"/>
+          <w:szCs w:val="24"/>
+        </w:rPr>
+      </w:pPr>
+      <w:r>
+        <w:rPr>
+          <w:rFonts w:ascii="Biome Light" w:eastAsia="Times New Roman" w:hAnsi="Biome Light" w:cs="Biome Light"/>
+          <w:sz w:val="24"/>
+          <w:szCs w:val="24"/>
+        </w:rPr>
+        <w:lastRenderedPageBreak/>
+        <w:t>Most of the players are between the ages of 20-24</w:t>
+      </w:r>
+    </w:p>
+    <w:p>
+      <w:pPr>
+        <w:pStyle w:val="ListParagraph"/>
+        <w:numPr>
+          <w:ilvl w:val="0"/>
+          <w:numId w:val="11"/>
+        </w:numPr>
+        <w:spacing w:before="100" w:beforeAutospacing="1" w:after="100" w:afterAutospacing="1" w:line="240" w:lineRule="auto"/>
+        <w:outlineLvl w:val="2"/>
+        <w:rPr>
+          <w:rFonts w:ascii="Biome Light" w:eastAsia="Times New Roman" w:hAnsi="Biome Light" w:cs="Biome Light"/>
+          <w:sz w:val="24"/>
+          <w:szCs w:val="24"/>
+        </w:rPr>
+      </w:pPr>
+      <w:r>
+        <w:rPr>
+          <w:rFonts w:ascii="Biome Light" w:eastAsia="Times New Roman" w:hAnsi="Biome Light" w:cs="Biome Light"/>
+          <w:sz w:val="24"/>
+          <w:szCs w:val="24"/>
+        </w:rPr>
+        <w:t>Players between the ages of 35-39 are spending more per purchase</w:t>
+      </w:r>
+    </w:p>
+    <w:p>
+      <w:pPr>
         <w:rPr>
           <w:rFonts w:ascii="Biome Light" w:hAnsi="Biome Light" w:cs="Biome Light"/>
           <w:b/>
@@ -667,9 +674,25 @@
           <w:noProof/>
         </w:rPr>
         <w:drawing>
-          <wp:inline distT="0" distB="0" distL="0" distR="0" wp14:anchorId="24F4FDAA" wp14:editId="3A8D53D8">
+          <wp:anchor distT="0" distB="0" distL="114300" distR="114300" simplePos="0" relativeHeight="251659264" behindDoc="1" locked="0" layoutInCell="1" allowOverlap="1" wp14:anchorId="24F4FDAA" wp14:editId="71433CF8">
+            <wp:simplePos x="0" y="0"/>
+            <wp:positionH relativeFrom="column">
+              <wp:posOffset>0</wp:posOffset>
+            </wp:positionH>
+            <wp:positionV relativeFrom="paragraph">
+              <wp:posOffset>1905</wp:posOffset>
+            </wp:positionV>
             <wp:extent cx="3877056" cy="1479743"/>
             <wp:effectExtent l="0" t="0" r="0" b="6350"/>
+            <wp:wrapTight wrapText="bothSides">
+              <wp:wrapPolygon edited="0">
+                <wp:start x="0" y="0"/>
+                <wp:lineTo x="0" y="21415"/>
+                <wp:lineTo x="21441" y="21415"/>
+                <wp:lineTo x="21441" y="0"/>
+                <wp:lineTo x="0" y="0"/>
+              </wp:wrapPolygon>
+            </wp:wrapTight>
             <wp:docPr id="6" name="Picture 6"/>
             <wp:cNvGraphicFramePr>
               <a:graphicFrameLocks xmlns:a="http://schemas.openxmlformats.org/drawingml/2006/main" noChangeAspect="1"/>
@@ -682,7 +705,13 @@
                     <pic:cNvPicPr/>
                   </pic:nvPicPr>
                   <pic:blipFill>
-                    <a:blip r:embed="rId11"/>
+                    <a:blip r:embed="rId11">
+                      <a:extLst>
+                        <a:ext uri="{28A0092B-C50C-407E-A947-70E740481C1C}">
+                          <a14:useLocalDpi xmlns:a14="http://schemas.microsoft.com/office/drawing/2010/main" val="0"/>
+                        </a:ext>
+                      </a:extLst>
+                    </a:blip>
                     <a:stretch>
                       <a:fillRect/>
                     </a:stretch>
@@ -690,7 +719,7 @@
                   <pic:spPr>
                     <a:xfrm>
                       <a:off x="0" y="0"/>
-                      <a:ext cx="3926918" cy="1498773"/>
+                      <a:ext cx="3877056" cy="1479743"/>
                     </a:xfrm>
                     <a:prstGeom prst="rect">
                       <a:avLst/>
@@ -699,9 +728,41 @@
                 </pic:pic>
               </a:graphicData>
             </a:graphic>
-          </wp:inline>
+          </wp:anchor>
         </w:drawing>
       </w:r>
+    </w:p>
+    <w:p>
+      <w:pPr>
+        <w:pStyle w:val="ListParagraph"/>
+        <w:numPr>
+          <w:ilvl w:val="0"/>
+          <w:numId w:val="12"/>
+        </w:numPr>
+        <w:rPr>
+          <w:rFonts w:ascii="Biome Light" w:hAnsi="Biome Light" w:cs="Biome Light"/>
+          <w:sz w:val="24"/>
+          <w:szCs w:val="24"/>
+        </w:rPr>
+      </w:pPr>
+      <w:r>
+        <w:rPr>
+          <w:rFonts w:ascii="Biome Light" w:hAnsi="Biome Light" w:cs="Biome Light"/>
+          <w:sz w:val="24"/>
+          <w:szCs w:val="24"/>
+        </w:rPr>
+        <w:t>These are your top 5 spenders</w:t>
+      </w:r>
+    </w:p>
+    <w:p>
+      <w:pPr>
+        <w:pStyle w:val="ListParagraph"/>
+        <w:rPr>
+          <w:rFonts w:ascii="Biome Light" w:hAnsi="Biome Light" w:cs="Biome Light"/>
+          <w:sz w:val="24"/>
+          <w:szCs w:val="24"/>
+        </w:rPr>
+      </w:pPr>
     </w:p>
     <w:p>
       <w:pPr>
@@ -713,7 +774,9 @@
           <w:szCs w:val="28"/>
         </w:rPr>
       </w:pPr>
-      <w:r>
+    </w:p>
+    <w:p>
+      <w:pPr>
         <w:rPr>
           <w:rFonts w:ascii="Biome Light" w:hAnsi="Biome Light" w:cs="Biome Light"/>
           <w:b/>
@@ -721,8 +784,7 @@
           <w:sz w:val="28"/>
           <w:szCs w:val="28"/>
         </w:rPr>
-        <w:t>Most Popular Items</w:t>
-      </w:r>
+      </w:pPr>
     </w:p>
     <w:p>
       <w:pPr>
@@ -734,14 +796,62 @@
           <w:szCs w:val="28"/>
         </w:rPr>
       </w:pPr>
+    </w:p>
+    <w:p>
+      <w:pPr>
+        <w:rPr>
+          <w:rFonts w:ascii="Biome Light" w:hAnsi="Biome Light" w:cs="Biome Light"/>
+          <w:b/>
+          <w:bCs/>
+          <w:sz w:val="28"/>
+          <w:szCs w:val="28"/>
+        </w:rPr>
+      </w:pPr>
       <w:r>
         <w:rPr>
+          <w:rFonts w:ascii="Biome Light" w:hAnsi="Biome Light" w:cs="Biome Light"/>
+          <w:b/>
+          <w:bCs/>
+          <w:sz w:val="28"/>
+          <w:szCs w:val="28"/>
+        </w:rPr>
+        <w:t>Most Popular Items</w:t>
+      </w:r>
+    </w:p>
+    <w:p>
+      <w:pPr>
+        <w:rPr>
+          <w:rFonts w:ascii="Biome Light" w:hAnsi="Biome Light" w:cs="Biome Light"/>
+          <w:b/>
+          <w:bCs/>
+          <w:sz w:val="28"/>
+          <w:szCs w:val="28"/>
+        </w:rPr>
+      </w:pPr>
+      <w:r>
+        <w:rPr>
           <w:noProof/>
         </w:rPr>
         <w:drawing>
-          <wp:inline distT="0" distB="0" distL="0" distR="0" wp14:anchorId="2D34D410" wp14:editId="24AF1C34">
+          <wp:anchor distT="0" distB="0" distL="114300" distR="114300" simplePos="0" relativeHeight="251660288" behindDoc="1" locked="0" layoutInCell="1" allowOverlap="1" wp14:anchorId="2D34D410" wp14:editId="7058DF04">
+            <wp:simplePos x="0" y="0"/>
+            <wp:positionH relativeFrom="column">
+              <wp:posOffset>0</wp:posOffset>
+            </wp:positionH>
+            <wp:positionV relativeFrom="paragraph">
+              <wp:posOffset>0</wp:posOffset>
+            </wp:positionV>
             <wp:extent cx="4550826" cy="1441095"/>
             <wp:effectExtent l="0" t="0" r="2540" b="6985"/>
+            <wp:wrapTight wrapText="bothSides">
+              <wp:wrapPolygon edited="0">
+                <wp:start x="0" y="0"/>
+                <wp:lineTo x="0" y="21419"/>
+                <wp:lineTo x="21522" y="21419"/>
+                <wp:lineTo x="21522" y="0"/>
+                <wp:lineTo x="0" y="0"/>
+              </wp:wrapPolygon>
+            </wp:wrapTight>
             <wp:docPr id="7" name="Picture 7"/>
             <wp:cNvGraphicFramePr>
               <a:graphicFrameLocks xmlns:a="http://schemas.openxmlformats.org/drawingml/2006/main" noChangeAspect="1"/>
@@ -754,7 +864,13 @@
                     <pic:cNvPicPr/>
                   </pic:nvPicPr>
                   <pic:blipFill>
-                    <a:blip r:embed="rId12"/>
+                    <a:blip r:embed="rId12">
+                      <a:extLst>
+                        <a:ext uri="{28A0092B-C50C-407E-A947-70E740481C1C}">
+                          <a14:useLocalDpi xmlns:a14="http://schemas.microsoft.com/office/drawing/2010/main" val="0"/>
+                        </a:ext>
+                      </a:extLst>
+                    </a:blip>
                     <a:stretch>
                       <a:fillRect/>
                     </a:stretch>
@@ -762,7 +878,7 @@
                   <pic:spPr>
                     <a:xfrm>
                       <a:off x="0" y="0"/>
-                      <a:ext cx="4643645" cy="1470488"/>
+                      <a:ext cx="4550826" cy="1441095"/>
                     </a:xfrm>
                     <a:prstGeom prst="rect">
                       <a:avLst/>
@@ -771,8 +887,62 @@
                 </pic:pic>
               </a:graphicData>
             </a:graphic>
-          </wp:inline>
+          </wp:anchor>
         </w:drawing>
+      </w:r>
+    </w:p>
+    <w:p>
+      <w:pPr>
+        <w:pStyle w:val="ListParagraph"/>
+        <w:numPr>
+          <w:ilvl w:val="0"/>
+          <w:numId w:val="8"/>
+        </w:numPr>
+        <w:rPr>
+          <w:rFonts w:ascii="Biome Light" w:hAnsi="Biome Light" w:cs="Biome Light"/>
+          <w:sz w:val="24"/>
+          <w:szCs w:val="24"/>
+        </w:rPr>
+      </w:pPr>
+      <w:r>
+        <w:rPr>
+          <w:rFonts w:ascii="Biome Light" w:hAnsi="Biome Light" w:cs="Biome Light"/>
+          <w:sz w:val="24"/>
+          <w:szCs w:val="24"/>
+        </w:rPr>
+        <w:t>Final Critic was the top selling item</w:t>
+      </w:r>
+    </w:p>
+    <w:p>
+      <w:pPr>
+        <w:pStyle w:val="ListParagraph"/>
+        <w:numPr>
+          <w:ilvl w:val="0"/>
+          <w:numId w:val="8"/>
+        </w:numPr>
+        <w:rPr>
+          <w:rFonts w:ascii="Biome Light" w:hAnsi="Biome Light" w:cs="Biome Light"/>
+          <w:sz w:val="24"/>
+          <w:szCs w:val="24"/>
+        </w:rPr>
+      </w:pPr>
+      <w:proofErr w:type="spellStart"/>
+      <w:r>
+        <w:rPr>
+          <w:rFonts w:ascii="Biome Light" w:hAnsi="Biome Light" w:cs="Biome Light"/>
+          <w:sz w:val="24"/>
+          <w:szCs w:val="24"/>
+        </w:rPr>
+        <w:t>Oathbreaker</w:t>
+      </w:r>
+      <w:proofErr w:type="spellEnd"/>
+      <w:r>
+        <w:rPr>
+          <w:rFonts w:ascii="Biome Light" w:hAnsi="Biome Light" w:cs="Biome Light"/>
+          <w:sz w:val="24"/>
+          <w:szCs w:val="24"/>
+        </w:rPr>
+        <w:t xml:space="preserve"> second </w:t>
       </w:r>
     </w:p>
     <w:p>
@@ -785,7 +955,9 @@
           <w:szCs w:val="28"/>
         </w:rPr>
       </w:pPr>
-      <w:r>
+    </w:p>
+    <w:p>
+      <w:pPr>
         <w:rPr>
           <w:rFonts w:ascii="Biome Light" w:hAnsi="Biome Light" w:cs="Biome Light"/>
           <w:b/>
@@ -793,8 +965,7 @@
           <w:sz w:val="28"/>
           <w:szCs w:val="28"/>
         </w:rPr>
-        <w:t>Most Profitable Items</w:t>
-      </w:r>
+      </w:pPr>
     </w:p>
     <w:p>
       <w:pPr>
@@ -808,12 +979,52 @@
       </w:pPr>
       <w:r>
         <w:rPr>
+          <w:rFonts w:ascii="Biome Light" w:hAnsi="Biome Light" w:cs="Biome Light"/>
+          <w:b/>
+          <w:bCs/>
+          <w:sz w:val="28"/>
+          <w:szCs w:val="28"/>
+        </w:rPr>
+        <w:t>Most Profitable Items</w:t>
+      </w:r>
+    </w:p>
+    <w:p>
+      <w:pPr>
+        <w:pStyle w:val="ListParagraph"/>
+        <w:numPr>
+          <w:ilvl w:val="0"/>
+          <w:numId w:val="10"/>
+        </w:numPr>
+        <w:rPr>
+          <w:rFonts w:ascii="Biome Light" w:hAnsi="Biome Light" w:cs="Biome Light"/>
+          <w:sz w:val="24"/>
+          <w:szCs w:val="24"/>
+        </w:rPr>
+      </w:pPr>
+      <w:r>
+        <w:rPr>
           <w:noProof/>
         </w:rPr>
         <w:drawing>
-          <wp:inline distT="0" distB="0" distL="0" distR="0" wp14:anchorId="57F17243" wp14:editId="3B0B21CF">
+          <wp:anchor distT="0" distB="0" distL="114300" distR="114300" simplePos="0" relativeHeight="251661312" behindDoc="1" locked="0" layoutInCell="1" allowOverlap="1" wp14:anchorId="57F17243" wp14:editId="00E4772D">
+            <wp:simplePos x="0" y="0"/>
+            <wp:positionH relativeFrom="column">
+              <wp:posOffset>0</wp:posOffset>
+            </wp:positionH>
+            <wp:positionV relativeFrom="paragraph">
+              <wp:posOffset>2540</wp:posOffset>
+            </wp:positionV>
             <wp:extent cx="4550410" cy="1377763"/>
             <wp:effectExtent l="0" t="0" r="2540" b="0"/>
+            <wp:wrapTight wrapText="bothSides">
+              <wp:wrapPolygon edited="0">
+                <wp:start x="0" y="0"/>
+                <wp:lineTo x="0" y="21212"/>
+                <wp:lineTo x="21522" y="21212"/>
+                <wp:lineTo x="21522" y="0"/>
+                <wp:lineTo x="0" y="0"/>
+              </wp:wrapPolygon>
+            </wp:wrapTight>
             <wp:docPr id="8" name="Picture 8"/>
             <wp:cNvGraphicFramePr>
               <a:graphicFrameLocks xmlns:a="http://schemas.openxmlformats.org/drawingml/2006/main" noChangeAspect="1"/>
@@ -826,7 +1037,13 @@
                     <pic:cNvPicPr/>
                   </pic:nvPicPr>
                   <pic:blipFill>
-                    <a:blip r:embed="rId13"/>
+                    <a:blip r:embed="rId13">
+                      <a:extLst>
+                        <a:ext uri="{28A0092B-C50C-407E-A947-70E740481C1C}">
+                          <a14:useLocalDpi xmlns:a14="http://schemas.microsoft.com/office/drawing/2010/main" val="0"/>
+                        </a:ext>
+                      </a:extLst>
+                    </a:blip>
                     <a:stretch>
                       <a:fillRect/>
                     </a:stretch>
@@ -834,7 +1051,7 @@
                   <pic:spPr>
                     <a:xfrm>
                       <a:off x="0" y="0"/>
-                      <a:ext cx="4631096" cy="1402193"/>
+                      <a:ext cx="4550410" cy="1377763"/>
                     </a:xfrm>
                     <a:prstGeom prst="rect">
                       <a:avLst/>
@@ -843,9 +1060,47 @@
                 </pic:pic>
               </a:graphicData>
             </a:graphic>
-          </wp:inline>
+          </wp:anchor>
         </w:drawing>
       </w:r>
+      <w:r>
+        <w:rPr>
+          <w:rFonts w:ascii="Biome Light" w:hAnsi="Biome Light" w:cs="Biome Light"/>
+          <w:sz w:val="24"/>
+          <w:szCs w:val="24"/>
+        </w:rPr>
+        <w:t>If you want to regard most profitable base on volume of sales, then Final Critic is the most profitable</w:t>
+      </w:r>
+    </w:p>
+    <w:p>
+      <w:pPr>
+        <w:pStyle w:val="ListParagraph"/>
+        <w:rPr>
+          <w:rFonts w:ascii="Biome Light" w:hAnsi="Biome Light" w:cs="Biome Light"/>
+          <w:sz w:val="24"/>
+          <w:szCs w:val="24"/>
+        </w:rPr>
+      </w:pPr>
+    </w:p>
+    <w:p>
+      <w:pPr>
+        <w:pStyle w:val="ListParagraph"/>
+        <w:rPr>
+          <w:rFonts w:ascii="Biome Light" w:hAnsi="Biome Light" w:cs="Biome Light"/>
+          <w:sz w:val="24"/>
+          <w:szCs w:val="24"/>
+        </w:rPr>
+      </w:pPr>
+    </w:p>
+    <w:p>
+      <w:pPr>
+        <w:pStyle w:val="ListParagraph"/>
+        <w:rPr>
+          <w:rFonts w:ascii="Biome Light" w:hAnsi="Biome Light" w:cs="Biome Light"/>
+          <w:sz w:val="24"/>
+          <w:szCs w:val="24"/>
+        </w:rPr>
+      </w:pPr>
     </w:p>
     <w:p>
       <w:pPr>
@@ -857,16 +1112,6 @@
           <w:szCs w:val="28"/>
         </w:rPr>
       </w:pPr>
-      <w:r>
-        <w:rPr>
-          <w:rFonts w:ascii="Biome Light" w:hAnsi="Biome Light" w:cs="Biome Light"/>
-          <w:b/>
-          <w:bCs/>
-          <w:sz w:val="28"/>
-          <w:szCs w:val="28"/>
-        </w:rPr>
-        <w:t>Analysis</w:t>
-      </w:r>
     </w:p>
     <w:p>
       <w:pPr>
@@ -892,6 +1137,458 @@
 <file path=word/numbering.xml><?xml version="1.0" encoding="utf-8"?>
 <w:numbering xmlns:wpc="http://schemas.microsoft.com/office/word/2010/wordprocessingCanvas" xmlns:cx="http://schemas.microsoft.com/office/drawing/2014/chartex" xmlns:cx1="http://schemas.microsoft.com/office/drawing/2015/9/8/chartex" xmlns:cx2="http://schemas.microsoft.com/office/drawing/2015/10/21/chartex" xmlns:cx3="http://schemas.microsoft.com/office/drawing/2016/5/9/chartex" xmlns:cx4="http://schemas.microsoft.com/office/drawing/2016/5/10/chartex" xmlns:cx5="http://schemas.microsoft.com/office/drawing/2016/5/11/chartex" xmlns:cx6="http://schemas.microsoft.com/office/drawing/2016/5/12/chartex" xmlns:cx7="http://schemas.microsoft.com/office/drawing/2016/5/13/chartex" xmlns:cx8="http://schemas.microsoft.com/office/drawing/2016/5/14/chartex" xmlns:mc="http://schemas.openxmlformats.org/markup-compatibility/2006" xmlns:aink="http://schemas.microsoft.com/office/drawing/2016/ink" xmlns:am3d="http://schemas.microsoft.com/office/drawing/2017/model3d" xmlns:o="urn:schemas-microsoft-com:office:office" xmlns:r="http://schemas.openxmlformats.org/officeDocument/2006/relationships" xmlns:m="http://schemas.openxmlformats.org/officeDocument/2006/math" xmlns:v="urn:schemas-microsoft-com:vml" xmlns:wp14="http://schemas.microsoft.com/office/word/2010/wordprocessingDrawing" xmlns:wp="http://schemas.openxmlformats.org/drawingml/2006/wordprocessingDrawing" xmlns:w10="urn:schemas-microsoft-com:office:word" xmlns:w="http://schemas.openxmlformats.org/wordprocessingml/2006/main" xmlns:w14="http://schemas.microsoft.com/office/word/2010/wordml" xmlns:w15="http://schemas.microsoft.com/office/word/2012/wordml" xmlns:w16cex="http://schemas.microsoft.com/office/word/2018/wordml/cex" xmlns:w16cid="http://schemas.microsoft.com/office/word/2016/wordml/cid" xmlns:w16="http://schemas.microsoft.com/office/word/2018/wordml" xmlns:w16se="http://schemas.microsoft.com/office/word/2015/wordml/symex" xmlns:wpg="http://schemas.microsoft.com/office/word/2010/wordprocessingGroup" xmlns:wpi="http://schemas.microsoft.com/office/word/2010/wordprocessingInk" xmlns:wne="http://schemas.microsoft.com/office/word/2006/wordml" xmlns:wps="http://schemas.microsoft.com/office/word/2010/wordprocessingShape" mc:Ignorable="w14 w15 w16se w16cid w16 w16cex wp14">
   <w:abstractNum w:abstractNumId="0" w15:restartNumberingAfterBreak="0">
+    <w:nsid w:val="04944FE0"/>
+    <w:multiLevelType w:val="hybridMultilevel"/>
+    <w:tmpl w:val="3EB4E5F6"/>
+    <w:lvl w:ilvl="0" w:tplc="04090003">
+      <w:start w:val="1"/>
+      <w:numFmt w:val="bullet"/>
+      <w:lvlText w:val="o"/>
+      <w:lvlJc w:val="left"/>
+      <w:pPr>
+        <w:ind w:left="720" w:hanging="360"/>
+      </w:pPr>
+      <w:rPr>
+        <w:rFonts w:ascii="Courier New" w:hAnsi="Courier New" w:cs="Courier New" w:hint="default"/>
+      </w:rPr>
+    </w:lvl>
+    <w:lvl w:ilvl="1" w:tplc="04090003">
+      <w:start w:val="1"/>
+      <w:numFmt w:val="bullet"/>
+      <w:lvlText w:val="o"/>
+      <w:lvlJc w:val="left"/>
+      <w:pPr>
+        <w:ind w:left="1440" w:hanging="360"/>
+      </w:pPr>
+      <w:rPr>
+        <w:rFonts w:ascii="Courier New" w:hAnsi="Courier New" w:cs="Courier New" w:hint="default"/>
+      </w:rPr>
+    </w:lvl>
+    <w:lvl w:ilvl="2" w:tplc="04090005" w:tentative="1">
+      <w:start w:val="1"/>
+      <w:numFmt w:val="bullet"/>
+      <w:lvlText w:val=""/>
+      <w:lvlJc w:val="left"/>
+      <w:pPr>
+        <w:ind w:left="2160" w:hanging="360"/>
+      </w:pPr>
+      <w:rPr>
+        <w:rFonts w:ascii="Wingdings" w:hAnsi="Wingdings" w:hint="default"/>
+      </w:rPr>
+    </w:lvl>
+    <w:lvl w:ilvl="3" w:tplc="04090001" w:tentative="1">
+      <w:start w:val="1"/>
+      <w:numFmt w:val="bullet"/>
+      <w:lvlText w:val=""/>
+      <w:lvlJc w:val="left"/>
+      <w:pPr>
+        <w:ind w:left="2880" w:hanging="360"/>
+      </w:pPr>
+      <w:rPr>
+        <w:rFonts w:ascii="Symbol" w:hAnsi="Symbol" w:hint="default"/>
+      </w:rPr>
+    </w:lvl>
+    <w:lvl w:ilvl="4" w:tplc="04090003" w:tentative="1">
+      <w:start w:val="1"/>
+      <w:numFmt w:val="bullet"/>
+      <w:lvlText w:val="o"/>
+      <w:lvlJc w:val="left"/>
+      <w:pPr>
+        <w:ind w:left="3600" w:hanging="360"/>
+      </w:pPr>
+      <w:rPr>
+        <w:rFonts w:ascii="Courier New" w:hAnsi="Courier New" w:cs="Courier New" w:hint="default"/>
+      </w:rPr>
+    </w:lvl>
+    <w:lvl w:ilvl="5" w:tplc="04090005" w:tentative="1">
+      <w:start w:val="1"/>
+      <w:numFmt w:val="bullet"/>
+      <w:lvlText w:val=""/>
+      <w:lvlJc w:val="left"/>
+      <w:pPr>
+        <w:ind w:left="4320" w:hanging="360"/>
+      </w:pPr>
+      <w:rPr>
+        <w:rFonts w:ascii="Wingdings" w:hAnsi="Wingdings" w:hint="default"/>
+      </w:rPr>
+    </w:lvl>
+    <w:lvl w:ilvl="6" w:tplc="04090001" w:tentative="1">
+      <w:start w:val="1"/>
+      <w:numFmt w:val="bullet"/>
+      <w:lvlText w:val=""/>
+      <w:lvlJc w:val="left"/>
+      <w:pPr>
+        <w:ind w:left="5040" w:hanging="360"/>
+      </w:pPr>
+      <w:rPr>
+        <w:rFonts w:ascii="Symbol" w:hAnsi="Symbol" w:hint="default"/>
+      </w:rPr>
+    </w:lvl>
+    <w:lvl w:ilvl="7" w:tplc="04090003" w:tentative="1">
+      <w:start w:val="1"/>
+      <w:numFmt w:val="bullet"/>
+      <w:lvlText w:val="o"/>
+      <w:lvlJc w:val="left"/>
+      <w:pPr>
+        <w:ind w:left="5760" w:hanging="360"/>
+      </w:pPr>
+      <w:rPr>
+        <w:rFonts w:ascii="Courier New" w:hAnsi="Courier New" w:cs="Courier New" w:hint="default"/>
+      </w:rPr>
+    </w:lvl>
+    <w:lvl w:ilvl="8" w:tplc="04090005" w:tentative="1">
+      <w:start w:val="1"/>
+      <w:numFmt w:val="bullet"/>
+      <w:lvlText w:val=""/>
+      <w:lvlJc w:val="left"/>
+      <w:pPr>
+        <w:ind w:left="6480" w:hanging="360"/>
+      </w:pPr>
+      <w:rPr>
+        <w:rFonts w:ascii="Wingdings" w:hAnsi="Wingdings" w:hint="default"/>
+      </w:rPr>
+    </w:lvl>
+  </w:abstractNum>
+  <w:abstractNum w:abstractNumId="1" w15:restartNumberingAfterBreak="0">
+    <w:nsid w:val="0A592537"/>
+    <w:multiLevelType w:val="hybridMultilevel"/>
+    <w:tmpl w:val="DFEA8F46"/>
+    <w:lvl w:ilvl="0" w:tplc="04090003">
+      <w:start w:val="1"/>
+      <w:numFmt w:val="bullet"/>
+      <w:lvlText w:val="o"/>
+      <w:lvlJc w:val="left"/>
+      <w:pPr>
+        <w:ind w:left="720" w:hanging="360"/>
+      </w:pPr>
+      <w:rPr>
+        <w:rFonts w:ascii="Courier New" w:hAnsi="Courier New" w:cs="Courier New" w:hint="default"/>
+      </w:rPr>
+    </w:lvl>
+    <w:lvl w:ilvl="1" w:tplc="04090003" w:tentative="1">
+      <w:start w:val="1"/>
+      <w:numFmt w:val="bullet"/>
+      <w:lvlText w:val="o"/>
+      <w:lvlJc w:val="left"/>
+      <w:pPr>
+        <w:ind w:left="1440" w:hanging="360"/>
+      </w:pPr>
+      <w:rPr>
+        <w:rFonts w:ascii="Courier New" w:hAnsi="Courier New" w:cs="Courier New" w:hint="default"/>
+      </w:rPr>
+    </w:lvl>
+    <w:lvl w:ilvl="2" w:tplc="04090005" w:tentative="1">
+      <w:start w:val="1"/>
+      <w:numFmt w:val="bullet"/>
+      <w:lvlText w:val=""/>
+      <w:lvlJc w:val="left"/>
+      <w:pPr>
+        <w:ind w:left="2160" w:hanging="360"/>
+      </w:pPr>
+      <w:rPr>
+        <w:rFonts w:ascii="Wingdings" w:hAnsi="Wingdings" w:hint="default"/>
+      </w:rPr>
+    </w:lvl>
+    <w:lvl w:ilvl="3" w:tplc="04090001" w:tentative="1">
+      <w:start w:val="1"/>
+      <w:numFmt w:val="bullet"/>
+      <w:lvlText w:val=""/>
+      <w:lvlJc w:val="left"/>
+      <w:pPr>
+        <w:ind w:left="2880" w:hanging="360"/>
+      </w:pPr>
+      <w:rPr>
+        <w:rFonts w:ascii="Symbol" w:hAnsi="Symbol" w:hint="default"/>
+      </w:rPr>
+    </w:lvl>
+    <w:lvl w:ilvl="4" w:tplc="04090003" w:tentative="1">
+      <w:start w:val="1"/>
+      <w:numFmt w:val="bullet"/>
+      <w:lvlText w:val="o"/>
+      <w:lvlJc w:val="left"/>
+      <w:pPr>
+        <w:ind w:left="3600" w:hanging="360"/>
+      </w:pPr>
+      <w:rPr>
+        <w:rFonts w:ascii="Courier New" w:hAnsi="Courier New" w:cs="Courier New" w:hint="default"/>
+      </w:rPr>
+    </w:lvl>
+    <w:lvl w:ilvl="5" w:tplc="04090005" w:tentative="1">
+      <w:start w:val="1"/>
+      <w:numFmt w:val="bullet"/>
+      <w:lvlText w:val=""/>
+      <w:lvlJc w:val="left"/>
+      <w:pPr>
+        <w:ind w:left="4320" w:hanging="360"/>
+      </w:pPr>
+      <w:rPr>
+        <w:rFonts w:ascii="Wingdings" w:hAnsi="Wingdings" w:hint="default"/>
+      </w:rPr>
+    </w:lvl>
+    <w:lvl w:ilvl="6" w:tplc="04090001" w:tentative="1">
+      <w:start w:val="1"/>
+      <w:numFmt w:val="bullet"/>
+      <w:lvlText w:val=""/>
+      <w:lvlJc w:val="left"/>
+      <w:pPr>
+        <w:ind w:left="5040" w:hanging="360"/>
+      </w:pPr>
+      <w:rPr>
+        <w:rFonts w:ascii="Symbol" w:hAnsi="Symbol" w:hint="default"/>
+      </w:rPr>
+    </w:lvl>
+    <w:lvl w:ilvl="7" w:tplc="04090003" w:tentative="1">
+      <w:start w:val="1"/>
+      <w:numFmt w:val="bullet"/>
+      <w:lvlText w:val="o"/>
+      <w:lvlJc w:val="left"/>
+      <w:pPr>
+        <w:ind w:left="5760" w:hanging="360"/>
+      </w:pPr>
+      <w:rPr>
+        <w:rFonts w:ascii="Courier New" w:hAnsi="Courier New" w:cs="Courier New" w:hint="default"/>
+      </w:rPr>
+    </w:lvl>
+    <w:lvl w:ilvl="8" w:tplc="04090005" w:tentative="1">
+      <w:start w:val="1"/>
+      <w:numFmt w:val="bullet"/>
+      <w:lvlText w:val=""/>
+      <w:lvlJc w:val="left"/>
+      <w:pPr>
+        <w:ind w:left="6480" w:hanging="360"/>
+      </w:pPr>
+      <w:rPr>
+        <w:rFonts w:ascii="Wingdings" w:hAnsi="Wingdings" w:hint="default"/>
+      </w:rPr>
+    </w:lvl>
+  </w:abstractNum>
+  <w:abstractNum w:abstractNumId="2" w15:restartNumberingAfterBreak="0">
+    <w:nsid w:val="183305CE"/>
+    <w:multiLevelType w:val="hybridMultilevel"/>
+    <w:tmpl w:val="E5383E92"/>
+    <w:lvl w:ilvl="0" w:tplc="04090003">
+      <w:start w:val="1"/>
+      <w:numFmt w:val="bullet"/>
+      <w:lvlText w:val="o"/>
+      <w:lvlJc w:val="left"/>
+      <w:pPr>
+        <w:ind w:left="720" w:hanging="360"/>
+      </w:pPr>
+      <w:rPr>
+        <w:rFonts w:ascii="Courier New" w:hAnsi="Courier New" w:cs="Courier New" w:hint="default"/>
+      </w:rPr>
+    </w:lvl>
+    <w:lvl w:ilvl="1" w:tplc="04090005">
+      <w:start w:val="1"/>
+      <w:numFmt w:val="bullet"/>
+      <w:lvlText w:val=""/>
+      <w:lvlJc w:val="left"/>
+      <w:pPr>
+        <w:ind w:left="1440" w:hanging="360"/>
+      </w:pPr>
+      <w:rPr>
+        <w:rFonts w:ascii="Wingdings" w:hAnsi="Wingdings" w:hint="default"/>
+      </w:rPr>
+    </w:lvl>
+    <w:lvl w:ilvl="2" w:tplc="04090005" w:tentative="1">
+      <w:start w:val="1"/>
+      <w:numFmt w:val="bullet"/>
+      <w:lvlText w:val=""/>
+      <w:lvlJc w:val="left"/>
+      <w:pPr>
+        <w:ind w:left="2160" w:hanging="360"/>
+      </w:pPr>
+      <w:rPr>
+        <w:rFonts w:ascii="Wingdings" w:hAnsi="Wingdings" w:hint="default"/>
+      </w:rPr>
+    </w:lvl>
+    <w:lvl w:ilvl="3" w:tplc="04090001" w:tentative="1">
+      <w:start w:val="1"/>
+      <w:numFmt w:val="bullet"/>
+      <w:lvlText w:val=""/>
+      <w:lvlJc w:val="left"/>
+      <w:pPr>
+        <w:ind w:left="2880" w:hanging="360"/>
+      </w:pPr>
+      <w:rPr>
+        <w:rFonts w:ascii="Symbol" w:hAnsi="Symbol" w:hint="default"/>
+      </w:rPr>
+    </w:lvl>
+    <w:lvl w:ilvl="4" w:tplc="04090003" w:tentative="1">
+      <w:start w:val="1"/>
+      <w:numFmt w:val="bullet"/>
+      <w:lvlText w:val="o"/>
+      <w:lvlJc w:val="left"/>
+      <w:pPr>
+        <w:ind w:left="3600" w:hanging="360"/>
+      </w:pPr>
+      <w:rPr>
+        <w:rFonts w:ascii="Courier New" w:hAnsi="Courier New" w:cs="Courier New" w:hint="default"/>
+      </w:rPr>
+    </w:lvl>
+    <w:lvl w:ilvl="5" w:tplc="04090005" w:tentative="1">
+      <w:start w:val="1"/>
+      <w:numFmt w:val="bullet"/>
+      <w:lvlText w:val=""/>
+      <w:lvlJc w:val="left"/>
+      <w:pPr>
+        <w:ind w:left="4320" w:hanging="360"/>
+      </w:pPr>
+      <w:rPr>
+        <w:rFonts w:ascii="Wingdings" w:hAnsi="Wingdings" w:hint="default"/>
+      </w:rPr>
+    </w:lvl>
+    <w:lvl w:ilvl="6" w:tplc="04090001" w:tentative="1">
+      <w:start w:val="1"/>
+      <w:numFmt w:val="bullet"/>
+      <w:lvlText w:val=""/>
+      <w:lvlJc w:val="left"/>
+      <w:pPr>
+        <w:ind w:left="5040" w:hanging="360"/>
+      </w:pPr>
+      <w:rPr>
+        <w:rFonts w:ascii="Symbol" w:hAnsi="Symbol" w:hint="default"/>
+      </w:rPr>
+    </w:lvl>
+    <w:lvl w:ilvl="7" w:tplc="04090003" w:tentative="1">
+      <w:start w:val="1"/>
+      <w:numFmt w:val="bullet"/>
+      <w:lvlText w:val="o"/>
+      <w:lvlJc w:val="left"/>
+      <w:pPr>
+        <w:ind w:left="5760" w:hanging="360"/>
+      </w:pPr>
+      <w:rPr>
+        <w:rFonts w:ascii="Courier New" w:hAnsi="Courier New" w:cs="Courier New" w:hint="default"/>
+      </w:rPr>
+    </w:lvl>
+    <w:lvl w:ilvl="8" w:tplc="04090005" w:tentative="1">
+      <w:start w:val="1"/>
+      <w:numFmt w:val="bullet"/>
+      <w:lvlText w:val=""/>
+      <w:lvlJc w:val="left"/>
+      <w:pPr>
+        <w:ind w:left="6480" w:hanging="360"/>
+      </w:pPr>
+      <w:rPr>
+        <w:rFonts w:ascii="Wingdings" w:hAnsi="Wingdings" w:hint="default"/>
+      </w:rPr>
+    </w:lvl>
+  </w:abstractNum>
+  <w:abstractNum w:abstractNumId="3" w15:restartNumberingAfterBreak="0">
+    <w:nsid w:val="20D00C9D"/>
+    <w:multiLevelType w:val="hybridMultilevel"/>
+    <w:tmpl w:val="36A24B54"/>
+    <w:lvl w:ilvl="0" w:tplc="04090003">
+      <w:start w:val="1"/>
+      <w:numFmt w:val="bullet"/>
+      <w:lvlText w:val="o"/>
+      <w:lvlJc w:val="left"/>
+      <w:pPr>
+        <w:ind w:left="720" w:hanging="360"/>
+      </w:pPr>
+      <w:rPr>
+        <w:rFonts w:ascii="Courier New" w:hAnsi="Courier New" w:cs="Courier New" w:hint="default"/>
+      </w:rPr>
+    </w:lvl>
+    <w:lvl w:ilvl="1" w:tplc="04090003" w:tentative="1">
+      <w:start w:val="1"/>
+      <w:numFmt w:val="bullet"/>
+      <w:lvlText w:val="o"/>
+      <w:lvlJc w:val="left"/>
+      <w:pPr>
+        <w:ind w:left="1440" w:hanging="360"/>
+      </w:pPr>
+      <w:rPr>
+        <w:rFonts w:ascii="Courier New" w:hAnsi="Courier New" w:cs="Courier New" w:hint="default"/>
+      </w:rPr>
+    </w:lvl>
+    <w:lvl w:ilvl="2" w:tplc="04090005" w:tentative="1">
+      <w:start w:val="1"/>
+      <w:numFmt w:val="bullet"/>
+      <w:lvlText w:val=""/>
+      <w:lvlJc w:val="left"/>
+      <w:pPr>
+        <w:ind w:left="2160" w:hanging="360"/>
+      </w:pPr>
+      <w:rPr>
+        <w:rFonts w:ascii="Wingdings" w:hAnsi="Wingdings" w:hint="default"/>
+      </w:rPr>
+    </w:lvl>
+    <w:lvl w:ilvl="3" w:tplc="04090001" w:tentative="1">
+      <w:start w:val="1"/>
+      <w:numFmt w:val="bullet"/>
+      <w:lvlText w:val=""/>
+      <w:lvlJc w:val="left"/>
+      <w:pPr>
+        <w:ind w:left="2880" w:hanging="360"/>
+      </w:pPr>
+      <w:rPr>
+        <w:rFonts w:ascii="Symbol" w:hAnsi="Symbol" w:hint="default"/>
+      </w:rPr>
+    </w:lvl>
+    <w:lvl w:ilvl="4" w:tplc="04090003" w:tentative="1">
+      <w:start w:val="1"/>
+      <w:numFmt w:val="bullet"/>
+      <w:lvlText w:val="o"/>
+      <w:lvlJc w:val="left"/>
+      <w:pPr>
+        <w:ind w:left="3600" w:hanging="360"/>
+      </w:pPr>
+      <w:rPr>
+        <w:rFonts w:ascii="Courier New" w:hAnsi="Courier New" w:cs="Courier New" w:hint="default"/>
+      </w:rPr>
+    </w:lvl>
+    <w:lvl w:ilvl="5" w:tplc="04090005" w:tentative="1">
+      <w:start w:val="1"/>
+      <w:numFmt w:val="bullet"/>
+      <w:lvlText w:val=""/>
+      <w:lvlJc w:val="left"/>
+      <w:pPr>
+        <w:ind w:left="4320" w:hanging="360"/>
+      </w:pPr>
+      <w:rPr>
+        <w:rFonts w:ascii="Wingdings" w:hAnsi="Wingdings" w:hint="default"/>
+      </w:rPr>
+    </w:lvl>
+    <w:lvl w:ilvl="6" w:tplc="04090001" w:tentative="1">
+      <w:start w:val="1"/>
+      <w:numFmt w:val="bullet"/>
+      <w:lvlText w:val=""/>
+      <w:lvlJc w:val="left"/>
+      <w:pPr>
+        <w:ind w:left="5040" w:hanging="360"/>
+      </w:pPr>
+      <w:rPr>
+        <w:rFonts w:ascii="Symbol" w:hAnsi="Symbol" w:hint="default"/>
+      </w:rPr>
+    </w:lvl>
+    <w:lvl w:ilvl="7" w:tplc="04090003" w:tentative="1">
+      <w:start w:val="1"/>
+      <w:numFmt w:val="bullet"/>
+      <w:lvlText w:val="o"/>
+      <w:lvlJc w:val="left"/>
+      <w:pPr>
+        <w:ind w:left="5760" w:hanging="360"/>
+      </w:pPr>
+      <w:rPr>
+        <w:rFonts w:ascii="Courier New" w:hAnsi="Courier New" w:cs="Courier New" w:hint="default"/>
+      </w:rPr>
+    </w:lvl>
+    <w:lvl w:ilvl="8" w:tplc="04090005" w:tentative="1">
+      <w:start w:val="1"/>
+      <w:numFmt w:val="bullet"/>
+      <w:lvlText w:val=""/>
+      <w:lvlJc w:val="left"/>
+      <w:pPr>
+        <w:ind w:left="6480" w:hanging="360"/>
+      </w:pPr>
+      <w:rPr>
+        <w:rFonts w:ascii="Wingdings" w:hAnsi="Wingdings" w:hint="default"/>
+      </w:rPr>
+    </w:lvl>
+  </w:abstractNum>
+  <w:abstractNum w:abstractNumId="4" w15:restartNumberingAfterBreak="0">
     <w:nsid w:val="276A3B94"/>
     <w:multiLevelType w:val="multilevel"/>
     <w:tmpl w:val="8B886440"/>
@@ -1040,7 +1737,120 @@
       </w:rPr>
     </w:lvl>
   </w:abstractNum>
-  <w:abstractNum w:abstractNumId="1" w15:restartNumberingAfterBreak="0">
+  <w:abstractNum w:abstractNumId="5" w15:restartNumberingAfterBreak="0">
+    <w:nsid w:val="38F01563"/>
+    <w:multiLevelType w:val="hybridMultilevel"/>
+    <w:tmpl w:val="4DFA01FA"/>
+    <w:lvl w:ilvl="0" w:tplc="04090003">
+      <w:start w:val="1"/>
+      <w:numFmt w:val="bullet"/>
+      <w:lvlText w:val="o"/>
+      <w:lvlJc w:val="left"/>
+      <w:pPr>
+        <w:ind w:left="1440" w:hanging="360"/>
+      </w:pPr>
+      <w:rPr>
+        <w:rFonts w:ascii="Courier New" w:hAnsi="Courier New" w:cs="Courier New" w:hint="default"/>
+      </w:rPr>
+    </w:lvl>
+    <w:lvl w:ilvl="1" w:tplc="04090003" w:tentative="1">
+      <w:start w:val="1"/>
+      <w:numFmt w:val="bullet"/>
+      <w:lvlText w:val="o"/>
+      <w:lvlJc w:val="left"/>
+      <w:pPr>
+        <w:ind w:left="2160" w:hanging="360"/>
+      </w:pPr>
+      <w:rPr>
+        <w:rFonts w:ascii="Courier New" w:hAnsi="Courier New" w:cs="Courier New" w:hint="default"/>
+      </w:rPr>
+    </w:lvl>
+    <w:lvl w:ilvl="2" w:tplc="04090005" w:tentative="1">
+      <w:start w:val="1"/>
+      <w:numFmt w:val="bullet"/>
+      <w:lvlText w:val=""/>
+      <w:lvlJc w:val="left"/>
+      <w:pPr>
+        <w:ind w:left="2880" w:hanging="360"/>
+      </w:pPr>
+      <w:rPr>
+        <w:rFonts w:ascii="Wingdings" w:hAnsi="Wingdings" w:hint="default"/>
+      </w:rPr>
+    </w:lvl>
+    <w:lvl w:ilvl="3" w:tplc="04090001" w:tentative="1">
+      <w:start w:val="1"/>
+      <w:numFmt w:val="bullet"/>
+      <w:lvlText w:val=""/>
+      <w:lvlJc w:val="left"/>
+      <w:pPr>
+        <w:ind w:left="3600" w:hanging="360"/>
+      </w:pPr>
+      <w:rPr>
+        <w:rFonts w:ascii="Symbol" w:hAnsi="Symbol" w:hint="default"/>
+      </w:rPr>
+    </w:lvl>
+    <w:lvl w:ilvl="4" w:tplc="04090003" w:tentative="1">
+      <w:start w:val="1"/>
+      <w:numFmt w:val="bullet"/>
+      <w:lvlText w:val="o"/>
+      <w:lvlJc w:val="left"/>
+      <w:pPr>
+        <w:ind w:left="4320" w:hanging="360"/>
+      </w:pPr>
+      <w:rPr>
+        <w:rFonts w:ascii="Courier New" w:hAnsi="Courier New" w:cs="Courier New" w:hint="default"/>
+      </w:rPr>
+    </w:lvl>
+    <w:lvl w:ilvl="5" w:tplc="04090005" w:tentative="1">
+      <w:start w:val="1"/>
+      <w:numFmt w:val="bullet"/>
+      <w:lvlText w:val=""/>
+      <w:lvlJc w:val="left"/>
+      <w:pPr>
+        <w:ind w:left="5040" w:hanging="360"/>
+      </w:pPr>
+      <w:rPr>
+        <w:rFonts w:ascii="Wingdings" w:hAnsi="Wingdings" w:hint="default"/>
+      </w:rPr>
+    </w:lvl>
+    <w:lvl w:ilvl="6" w:tplc="04090001" w:tentative="1">
+      <w:start w:val="1"/>
+      <w:numFmt w:val="bullet"/>
+      <w:lvlText w:val=""/>
+      <w:lvlJc w:val="left"/>
+      <w:pPr>
+        <w:ind w:left="5760" w:hanging="360"/>
+      </w:pPr>
+      <w:rPr>
+        <w:rFonts w:ascii="Symbol" w:hAnsi="Symbol" w:hint="default"/>
+      </w:rPr>
+    </w:lvl>
+    <w:lvl w:ilvl="7" w:tplc="04090003" w:tentative="1">
+      <w:start w:val="1"/>
+      <w:numFmt w:val="bullet"/>
+      <w:lvlText w:val="o"/>
+      <w:lvlJc w:val="left"/>
+      <w:pPr>
+        <w:ind w:left="6480" w:hanging="360"/>
+      </w:pPr>
+      <w:rPr>
+        <w:rFonts w:ascii="Courier New" w:hAnsi="Courier New" w:cs="Courier New" w:hint="default"/>
+      </w:rPr>
+    </w:lvl>
+    <w:lvl w:ilvl="8" w:tplc="04090005" w:tentative="1">
+      <w:start w:val="1"/>
+      <w:numFmt w:val="bullet"/>
+      <w:lvlText w:val=""/>
+      <w:lvlJc w:val="left"/>
+      <w:pPr>
+        <w:ind w:left="7200" w:hanging="360"/>
+      </w:pPr>
+      <w:rPr>
+        <w:rFonts w:ascii="Wingdings" w:hAnsi="Wingdings" w:hint="default"/>
+      </w:rPr>
+    </w:lvl>
+  </w:abstractNum>
+  <w:abstractNum w:abstractNumId="6" w15:restartNumberingAfterBreak="0">
     <w:nsid w:val="4269710D"/>
     <w:multiLevelType w:val="multilevel"/>
     <w:tmpl w:val="9B22D3FA"/>
@@ -1189,7 +1999,7 @@
       </w:rPr>
     </w:lvl>
   </w:abstractNum>
-  <w:abstractNum w:abstractNumId="2" w15:restartNumberingAfterBreak="0">
+  <w:abstractNum w:abstractNumId="7" w15:restartNumberingAfterBreak="0">
     <w:nsid w:val="4D951C1D"/>
     <w:multiLevelType w:val="multilevel"/>
     <w:tmpl w:val="8B886440"/>
@@ -1338,7 +2148,7 @@
       </w:rPr>
     </w:lvl>
   </w:abstractNum>
-  <w:abstractNum w:abstractNumId="3" w15:restartNumberingAfterBreak="0">
+  <w:abstractNum w:abstractNumId="8" w15:restartNumberingAfterBreak="0">
     <w:nsid w:val="51503D5A"/>
     <w:multiLevelType w:val="multilevel"/>
     <w:tmpl w:val="8B886440"/>
@@ -1487,7 +2297,346 @@
       </w:rPr>
     </w:lvl>
   </w:abstractNum>
-  <w:abstractNum w:abstractNumId="4" w15:restartNumberingAfterBreak="0">
+  <w:abstractNum w:abstractNumId="9" w15:restartNumberingAfterBreak="0">
+    <w:nsid w:val="648D44FB"/>
+    <w:multiLevelType w:val="hybridMultilevel"/>
+    <w:tmpl w:val="055C0054"/>
+    <w:lvl w:ilvl="0" w:tplc="04090001">
+      <w:start w:val="1"/>
+      <w:numFmt w:val="bullet"/>
+      <w:lvlText w:val=""/>
+      <w:lvlJc w:val="left"/>
+      <w:pPr>
+        <w:ind w:left="720" w:hanging="360"/>
+      </w:pPr>
+      <w:rPr>
+        <w:rFonts w:ascii="Symbol" w:hAnsi="Symbol" w:hint="default"/>
+      </w:rPr>
+    </w:lvl>
+    <w:lvl w:ilvl="1" w:tplc="04090003" w:tentative="1">
+      <w:start w:val="1"/>
+      <w:numFmt w:val="bullet"/>
+      <w:lvlText w:val="o"/>
+      <w:lvlJc w:val="left"/>
+      <w:pPr>
+        <w:ind w:left="1440" w:hanging="360"/>
+      </w:pPr>
+      <w:rPr>
+        <w:rFonts w:ascii="Courier New" w:hAnsi="Courier New" w:cs="Courier New" w:hint="default"/>
+      </w:rPr>
+    </w:lvl>
+    <w:lvl w:ilvl="2" w:tplc="04090005" w:tentative="1">
+      <w:start w:val="1"/>
+      <w:numFmt w:val="bullet"/>
+      <w:lvlText w:val=""/>
+      <w:lvlJc w:val="left"/>
+      <w:pPr>
+        <w:ind w:left="2160" w:hanging="360"/>
+      </w:pPr>
+      <w:rPr>
+        <w:rFonts w:ascii="Wingdings" w:hAnsi="Wingdings" w:hint="default"/>
+      </w:rPr>
+    </w:lvl>
+    <w:lvl w:ilvl="3" w:tplc="04090001" w:tentative="1">
+      <w:start w:val="1"/>
+      <w:numFmt w:val="bullet"/>
+      <w:lvlText w:val=""/>
+      <w:lvlJc w:val="left"/>
+      <w:pPr>
+        <w:ind w:left="2880" w:hanging="360"/>
+      </w:pPr>
+      <w:rPr>
+        <w:rFonts w:ascii="Symbol" w:hAnsi="Symbol" w:hint="default"/>
+      </w:rPr>
+    </w:lvl>
+    <w:lvl w:ilvl="4" w:tplc="04090003" w:tentative="1">
+      <w:start w:val="1"/>
+      <w:numFmt w:val="bullet"/>
+      <w:lvlText w:val="o"/>
+      <w:lvlJc w:val="left"/>
+      <w:pPr>
+        <w:ind w:left="3600" w:hanging="360"/>
+      </w:pPr>
+      <w:rPr>
+        <w:rFonts w:ascii="Courier New" w:hAnsi="Courier New" w:cs="Courier New" w:hint="default"/>
+      </w:rPr>
+    </w:lvl>
+    <w:lvl w:ilvl="5" w:tplc="04090005" w:tentative="1">
+      <w:start w:val="1"/>
+      <w:numFmt w:val="bullet"/>
+      <w:lvlText w:val=""/>
+      <w:lvlJc w:val="left"/>
+      <w:pPr>
+        <w:ind w:left="4320" w:hanging="360"/>
+      </w:pPr>
+      <w:rPr>
+        <w:rFonts w:ascii="Wingdings" w:hAnsi="Wingdings" w:hint="default"/>
+      </w:rPr>
+    </w:lvl>
+    <w:lvl w:ilvl="6" w:tplc="04090001" w:tentative="1">
+      <w:start w:val="1"/>
+      <w:numFmt w:val="bullet"/>
+      <w:lvlText w:val=""/>
+      <w:lvlJc w:val="left"/>
+      <w:pPr>
+        <w:ind w:left="5040" w:hanging="360"/>
+      </w:pPr>
+      <w:rPr>
+        <w:rFonts w:ascii="Symbol" w:hAnsi="Symbol" w:hint="default"/>
+      </w:rPr>
+    </w:lvl>
+    <w:lvl w:ilvl="7" w:tplc="04090003" w:tentative="1">
+      <w:start w:val="1"/>
+      <w:numFmt w:val="bullet"/>
+      <w:lvlText w:val="o"/>
+      <w:lvlJc w:val="left"/>
+      <w:pPr>
+        <w:ind w:left="5760" w:hanging="360"/>
+      </w:pPr>
+      <w:rPr>
+        <w:rFonts w:ascii="Courier New" w:hAnsi="Courier New" w:cs="Courier New" w:hint="default"/>
+      </w:rPr>
+    </w:lvl>
+    <w:lvl w:ilvl="8" w:tplc="04090005" w:tentative="1">
+      <w:start w:val="1"/>
+      <w:numFmt w:val="bullet"/>
+      <w:lvlText w:val=""/>
+      <w:lvlJc w:val="left"/>
+      <w:pPr>
+        <w:ind w:left="6480" w:hanging="360"/>
+      </w:pPr>
+      <w:rPr>
+        <w:rFonts w:ascii="Wingdings" w:hAnsi="Wingdings" w:hint="default"/>
+      </w:rPr>
+    </w:lvl>
+  </w:abstractNum>
+  <w:abstractNum w:abstractNumId="10" w15:restartNumberingAfterBreak="0">
+    <w:nsid w:val="67974BDA"/>
+    <w:multiLevelType w:val="hybridMultilevel"/>
+    <w:tmpl w:val="7AB84144"/>
+    <w:lvl w:ilvl="0" w:tplc="04090003">
+      <w:start w:val="1"/>
+      <w:numFmt w:val="bullet"/>
+      <w:lvlText w:val="o"/>
+      <w:lvlJc w:val="left"/>
+      <w:pPr>
+        <w:ind w:left="720" w:hanging="360"/>
+      </w:pPr>
+      <w:rPr>
+        <w:rFonts w:ascii="Courier New" w:hAnsi="Courier New" w:cs="Courier New" w:hint="default"/>
+      </w:rPr>
+    </w:lvl>
+    <w:lvl w:ilvl="1" w:tplc="04090003" w:tentative="1">
+      <w:start w:val="1"/>
+      <w:numFmt w:val="bullet"/>
+      <w:lvlText w:val="o"/>
+      <w:lvlJc w:val="left"/>
+      <w:pPr>
+        <w:ind w:left="1440" w:hanging="360"/>
+      </w:pPr>
+      <w:rPr>
+        <w:rFonts w:ascii="Courier New" w:hAnsi="Courier New" w:cs="Courier New" w:hint="default"/>
+      </w:rPr>
+    </w:lvl>
+    <w:lvl w:ilvl="2" w:tplc="04090005" w:tentative="1">
+      <w:start w:val="1"/>
+      <w:numFmt w:val="bullet"/>
+      <w:lvlText w:val=""/>
+      <w:lvlJc w:val="left"/>
+      <w:pPr>
+        <w:ind w:left="2160" w:hanging="360"/>
+      </w:pPr>
+      <w:rPr>
+        <w:rFonts w:ascii="Wingdings" w:hAnsi="Wingdings" w:hint="default"/>
+      </w:rPr>
+    </w:lvl>
+    <w:lvl w:ilvl="3" w:tplc="04090001" w:tentative="1">
+      <w:start w:val="1"/>
+      <w:numFmt w:val="bullet"/>
+      <w:lvlText w:val=""/>
+      <w:lvlJc w:val="left"/>
+      <w:pPr>
+        <w:ind w:left="2880" w:hanging="360"/>
+      </w:pPr>
+      <w:rPr>
+        <w:rFonts w:ascii="Symbol" w:hAnsi="Symbol" w:hint="default"/>
+      </w:rPr>
+    </w:lvl>
+    <w:lvl w:ilvl="4" w:tplc="04090003" w:tentative="1">
+      <w:start w:val="1"/>
+      <w:numFmt w:val="bullet"/>
+      <w:lvlText w:val="o"/>
+      <w:lvlJc w:val="left"/>
+      <w:pPr>
+        <w:ind w:left="3600" w:hanging="360"/>
+      </w:pPr>
+      <w:rPr>
+        <w:rFonts w:ascii="Courier New" w:hAnsi="Courier New" w:cs="Courier New" w:hint="default"/>
+      </w:rPr>
+    </w:lvl>
+    <w:lvl w:ilvl="5" w:tplc="04090005" w:tentative="1">
+      <w:start w:val="1"/>
+      <w:numFmt w:val="bullet"/>
+      <w:lvlText w:val=""/>
+      <w:lvlJc w:val="left"/>
+      <w:pPr>
+        <w:ind w:left="4320" w:hanging="360"/>
+      </w:pPr>
+      <w:rPr>
+        <w:rFonts w:ascii="Wingdings" w:hAnsi="Wingdings" w:hint="default"/>
+      </w:rPr>
+    </w:lvl>
+    <w:lvl w:ilvl="6" w:tplc="04090001" w:tentative="1">
+      <w:start w:val="1"/>
+      <w:numFmt w:val="bullet"/>
+      <w:lvlText w:val=""/>
+      <w:lvlJc w:val="left"/>
+      <w:pPr>
+        <w:ind w:left="5040" w:hanging="360"/>
+      </w:pPr>
+      <w:rPr>
+        <w:rFonts w:ascii="Symbol" w:hAnsi="Symbol" w:hint="default"/>
+      </w:rPr>
+    </w:lvl>
+    <w:lvl w:ilvl="7" w:tplc="04090003" w:tentative="1">
+      <w:start w:val="1"/>
+      <w:numFmt w:val="bullet"/>
+      <w:lvlText w:val="o"/>
+      <w:lvlJc w:val="left"/>
+      <w:pPr>
+        <w:ind w:left="5760" w:hanging="360"/>
+      </w:pPr>
+      <w:rPr>
+        <w:rFonts w:ascii="Courier New" w:hAnsi="Courier New" w:cs="Courier New" w:hint="default"/>
+      </w:rPr>
+    </w:lvl>
+    <w:lvl w:ilvl="8" w:tplc="04090005" w:tentative="1">
+      <w:start w:val="1"/>
+      <w:numFmt w:val="bullet"/>
+      <w:lvlText w:val=""/>
+      <w:lvlJc w:val="left"/>
+      <w:pPr>
+        <w:ind w:left="6480" w:hanging="360"/>
+      </w:pPr>
+      <w:rPr>
+        <w:rFonts w:ascii="Wingdings" w:hAnsi="Wingdings" w:hint="default"/>
+      </w:rPr>
+    </w:lvl>
+  </w:abstractNum>
+  <w:abstractNum w:abstractNumId="11" w15:restartNumberingAfterBreak="0">
+    <w:nsid w:val="7C371EBA"/>
+    <w:multiLevelType w:val="hybridMultilevel"/>
+    <w:tmpl w:val="E46A390C"/>
+    <w:lvl w:ilvl="0" w:tplc="04090003">
+      <w:start w:val="1"/>
+      <w:numFmt w:val="bullet"/>
+      <w:lvlText w:val="o"/>
+      <w:lvlJc w:val="left"/>
+      <w:pPr>
+        <w:ind w:left="720" w:hanging="360"/>
+      </w:pPr>
+      <w:rPr>
+        <w:rFonts w:ascii="Courier New" w:hAnsi="Courier New" w:cs="Courier New" w:hint="default"/>
+      </w:rPr>
+    </w:lvl>
+    <w:lvl w:ilvl="1" w:tplc="04090003" w:tentative="1">
+      <w:start w:val="1"/>
+      <w:numFmt w:val="bullet"/>
+      <w:lvlText w:val="o"/>
+      <w:lvlJc w:val="left"/>
+      <w:pPr>
+        <w:ind w:left="1440" w:hanging="360"/>
+      </w:pPr>
+      <w:rPr>
+        <w:rFonts w:ascii="Courier New" w:hAnsi="Courier New" w:cs="Courier New" w:hint="default"/>
+      </w:rPr>
+    </w:lvl>
+    <w:lvl w:ilvl="2" w:tplc="04090005" w:tentative="1">
+      <w:start w:val="1"/>
+      <w:numFmt w:val="bullet"/>
+      <w:lvlText w:val=""/>
+      <w:lvlJc w:val="left"/>
+      <w:pPr>
+        <w:ind w:left="2160" w:hanging="360"/>
+      </w:pPr>
+      <w:rPr>
+        <w:rFonts w:ascii="Wingdings" w:hAnsi="Wingdings" w:hint="default"/>
+      </w:rPr>
+    </w:lvl>
+    <w:lvl w:ilvl="3" w:tplc="04090001" w:tentative="1">
+      <w:start w:val="1"/>
+      <w:numFmt w:val="bullet"/>
+      <w:lvlText w:val=""/>
+      <w:lvlJc w:val="left"/>
+      <w:pPr>
+        <w:ind w:left="2880" w:hanging="360"/>
+      </w:pPr>
+      <w:rPr>
+        <w:rFonts w:ascii="Symbol" w:hAnsi="Symbol" w:hint="default"/>
+      </w:rPr>
+    </w:lvl>
+    <w:lvl w:ilvl="4" w:tplc="04090003" w:tentative="1">
+      <w:start w:val="1"/>
+      <w:numFmt w:val="bullet"/>
+      <w:lvlText w:val="o"/>
+      <w:lvlJc w:val="left"/>
+      <w:pPr>
+        <w:ind w:left="3600" w:hanging="360"/>
+      </w:pPr>
+      <w:rPr>
+        <w:rFonts w:ascii="Courier New" w:hAnsi="Courier New" w:cs="Courier New" w:hint="default"/>
+      </w:rPr>
+    </w:lvl>
+    <w:lvl w:ilvl="5" w:tplc="04090005" w:tentative="1">
+      <w:start w:val="1"/>
+      <w:numFmt w:val="bullet"/>
+      <w:lvlText w:val=""/>
+      <w:lvlJc w:val="left"/>
+      <w:pPr>
+        <w:ind w:left="4320" w:hanging="360"/>
+      </w:pPr>
+      <w:rPr>
+        <w:rFonts w:ascii="Wingdings" w:hAnsi="Wingdings" w:hint="default"/>
+      </w:rPr>
+    </w:lvl>
+    <w:lvl w:ilvl="6" w:tplc="04090001" w:tentative="1">
+      <w:start w:val="1"/>
+      <w:numFmt w:val="bullet"/>
+      <w:lvlText w:val=""/>
+      <w:lvlJc w:val="left"/>
+      <w:pPr>
+        <w:ind w:left="5040" w:hanging="360"/>
+      </w:pPr>
+      <w:rPr>
+        <w:rFonts w:ascii="Symbol" w:hAnsi="Symbol" w:hint="default"/>
+      </w:rPr>
+    </w:lvl>
+    <w:lvl w:ilvl="7" w:tplc="04090003" w:tentative="1">
+      <w:start w:val="1"/>
+      <w:numFmt w:val="bullet"/>
+      <w:lvlText w:val="o"/>
+      <w:lvlJc w:val="left"/>
+      <w:pPr>
+        <w:ind w:left="5760" w:hanging="360"/>
+      </w:pPr>
+      <w:rPr>
+        <w:rFonts w:ascii="Courier New" w:hAnsi="Courier New" w:cs="Courier New" w:hint="default"/>
+      </w:rPr>
+    </w:lvl>
+    <w:lvl w:ilvl="8" w:tplc="04090005" w:tentative="1">
+      <w:start w:val="1"/>
+      <w:numFmt w:val="bullet"/>
+      <w:lvlText w:val=""/>
+      <w:lvlJc w:val="left"/>
+      <w:pPr>
+        <w:ind w:left="6480" w:hanging="360"/>
+      </w:pPr>
+      <w:rPr>
+        <w:rFonts w:ascii="Wingdings" w:hAnsi="Wingdings" w:hint="default"/>
+      </w:rPr>
+    </w:lvl>
+  </w:abstractNum>
+  <w:abstractNum w:abstractNumId="12" w15:restartNumberingAfterBreak="0">
     <w:nsid w:val="7E8F1601"/>
     <w:multiLevelType w:val="multilevel"/>
     <w:tmpl w:val="8B886440"/>
@@ -1637,19 +2786,43 @@
     </w:lvl>
   </w:abstractNum>
   <w:num w:numId="1">
+    <w:abstractNumId w:val="6"/>
+  </w:num>
+  <w:num w:numId="2">
+    <w:abstractNumId w:val="7"/>
+  </w:num>
+  <w:num w:numId="3">
+    <w:abstractNumId w:val="8"/>
+  </w:num>
+  <w:num w:numId="4">
+    <w:abstractNumId w:val="4"/>
+  </w:num>
+  <w:num w:numId="5">
+    <w:abstractNumId w:val="12"/>
+  </w:num>
+  <w:num w:numId="6">
+    <w:abstractNumId w:val="3"/>
+  </w:num>
+  <w:num w:numId="7">
+    <w:abstractNumId w:val="9"/>
+  </w:num>
+  <w:num w:numId="8">
     <w:abstractNumId w:val="1"/>
   </w:num>
-  <w:num w:numId="2">
-    <w:abstractNumId w:val="2"/>
+  <w:num w:numId="9">
+    <w:abstractNumId w:val="5"/>
   </w:num>
-  <w:num w:numId="3">
-    <w:abstractNumId w:val="3"/>
-  </w:num>
-  <w:num w:numId="4">
+  <w:num w:numId="10">
     <w:abstractNumId w:val="0"/>
   </w:num>
-  <w:num w:numId="5">
-    <w:abstractNumId w:val="4"/>
+  <w:num w:numId="11">
+    <w:abstractNumId w:val="11"/>
+  </w:num>
+  <w:num w:numId="12">
+    <w:abstractNumId w:val="10"/>
+  </w:num>
+  <w:num w:numId="13">
+    <w:abstractNumId w:val="2"/>
   </w:num>
 </w:numbering>
 </file>

</xml_diff>